<commit_message>
change Readme.md and add gitignore
</commit_message>
<xml_diff>
--- a/Readme.docx
+++ b/Readme.docx
@@ -2,6 +2,37 @@
 <file path=word/document.xml><?xml version="1.0" encoding="utf-8"?>
 <w:document xmlns:wpc="http://schemas.microsoft.com/office/word/2010/wordprocessingCanvas" xmlns:cx="http://schemas.microsoft.com/office/drawing/2014/chartex" xmlns:cx1="http://schemas.microsoft.com/office/drawing/2015/9/8/chartex" xmlns:cx2="http://schemas.microsoft.com/office/drawing/2015/10/21/chartex" xmlns:cx3="http://schemas.microsoft.com/office/drawing/2016/5/9/chartex" xmlns:cx4="http://schemas.microsoft.com/office/drawing/2016/5/10/chartex" xmlns:cx5="http://schemas.microsoft.com/office/drawing/2016/5/11/chartex" xmlns:cx6="http://schemas.microsoft.com/office/drawing/2016/5/12/chartex" xmlns:cx7="http://schemas.microsoft.com/office/drawing/2016/5/13/chartex" xmlns:cx8="http://schemas.microsoft.com/office/drawing/2016/5/14/chartex" xmlns:mc="http://schemas.openxmlformats.org/markup-compatibility/2006" xmlns:aink="http://schemas.microsoft.com/office/drawing/2016/ink" xmlns:am3d="http://schemas.microsoft.com/office/drawing/2017/model3d" xmlns:o="urn:schemas-microsoft-com:office:office" xmlns:r="http://schemas.openxmlformats.org/officeDocument/2006/relationships" xmlns:m="http://schemas.openxmlformats.org/officeDocument/2006/math" xmlns:v="urn:schemas-microsoft-com:vml" xmlns:wp14="http://schemas.microsoft.com/office/word/2010/wordprocessingDrawing" xmlns:wp="http://schemas.openxmlformats.org/drawingml/2006/wordprocessingDrawing" xmlns:w10="urn:schemas-microsoft-com:office:word" xmlns:w="http://schemas.openxmlformats.org/wordprocessingml/2006/main" xmlns:w14="http://schemas.microsoft.com/office/word/2010/wordml" xmlns:w15="http://schemas.microsoft.com/office/word/2012/wordml" xmlns:w16cex="http://schemas.microsoft.com/office/word/2018/wordml/cex" xmlns:w16cid="http://schemas.microsoft.com/office/word/2016/wordml/cid" xmlns:w16="http://schemas.microsoft.com/office/word/2018/wordml" xmlns:w16sdtdh="http://schemas.microsoft.com/office/word/2020/wordml/sdtdatahash" xmlns:w16se="http://schemas.microsoft.com/office/word/2015/wordml/symex" xmlns:wpg="http://schemas.microsoft.com/office/word/2010/wordprocessingGroup" xmlns:wpi="http://schemas.microsoft.com/office/word/2010/wordprocessingInk" xmlns:wne="http://schemas.microsoft.com/office/word/2006/wordml" xmlns:wps="http://schemas.microsoft.com/office/word/2010/wordprocessingShape" mc:Ignorable="w14 w15 w16se w16cid w16 w16cex w16sdtdh wp14">
   <w:body>
+    <w:p>
+      <w:proofErr w:type="spellStart"/>
+      <w:r>
+        <w:t>Github</w:t>
+      </w:r>
+      <w:proofErr w:type="spellEnd"/>
+      <w:r>
+        <w:t xml:space="preserve">: </w:t>
+      </w:r>
+      <w:hyperlink r:id="rId4" w:history="1">
+        <w:r>
+          <w:rPr>
+            <w:rStyle w:val="Hyperlink"/>
+          </w:rPr>
+          <w:t>https://github.com/limooo196/VDObject-API/tree/main</w:t>
+        </w:r>
+      </w:hyperlink>
+      <w:r>
+        <w:t xml:space="preserve"> </w:t>
+      </w:r>
+    </w:p>
+    <w:p>
+      <w:pPr>
+        <w:rPr>
+          <w:b/>
+          <w:bCs/>
+          <w:sz w:val="40"/>
+          <w:szCs w:val="40"/>
+        </w:rPr>
+      </w:pPr>
+    </w:p>
     <w:p>
       <w:pPr>
         <w:rPr>
@@ -346,7 +377,7 @@
                     </pic:cNvPicPr>
                   </pic:nvPicPr>
                   <pic:blipFill>
-                    <a:blip r:embed="rId4">
+                    <a:blip r:embed="rId5">
                       <a:extLst>
                         <a:ext uri="{28A0092B-C50C-407E-A947-70E740481C1C}">
                           <a14:useLocalDpi xmlns:a14="http://schemas.microsoft.com/office/drawing/2010/main" val="0"/>
@@ -461,7 +492,7 @@
                     <pic:cNvPicPr/>
                   </pic:nvPicPr>
                   <pic:blipFill>
-                    <a:blip r:embed="rId5"/>
+                    <a:blip r:embed="rId6"/>
                     <a:stretch>
                       <a:fillRect/>
                     </a:stretch>
@@ -522,110 +553,6 @@
             <wp:extent cx="5943600" cy="3385820"/>
             <wp:effectExtent l="0" t="0" r="0" b="5080"/>
             <wp:docPr id="3" name="Picture 3"/>
-            <wp:cNvGraphicFramePr>
-              <a:graphicFrameLocks xmlns:a="http://schemas.openxmlformats.org/drawingml/2006/main" noChangeAspect="1"/>
-            </wp:cNvGraphicFramePr>
-            <a:graphic xmlns:a="http://schemas.openxmlformats.org/drawingml/2006/main">
-              <a:graphicData uri="http://schemas.openxmlformats.org/drawingml/2006/picture">
-                <pic:pic xmlns:pic="http://schemas.openxmlformats.org/drawingml/2006/picture">
-                  <pic:nvPicPr>
-                    <pic:cNvPr id="1" name=""/>
-                    <pic:cNvPicPr/>
-                  </pic:nvPicPr>
-                  <pic:blipFill>
-                    <a:blip r:embed="rId6"/>
-                    <a:stretch>
-                      <a:fillRect/>
-                    </a:stretch>
-                  </pic:blipFill>
-                  <pic:spPr>
-                    <a:xfrm>
-                      <a:off x="0" y="0"/>
-                      <a:ext cx="5943600" cy="3385820"/>
-                    </a:xfrm>
-                    <a:prstGeom prst="rect">
-                      <a:avLst/>
-                    </a:prstGeom>
-                  </pic:spPr>
-                </pic:pic>
-              </a:graphicData>
-            </a:graphic>
-          </wp:inline>
-        </w:drawing>
-      </w:r>
-    </w:p>
-    <w:p>
-      <w:pPr>
-        <w:rPr>
-          <w:b/>
-          <w:bCs/>
-          <w:sz w:val="24"/>
-          <w:szCs w:val="24"/>
-        </w:rPr>
-      </w:pPr>
-      <w:r>
-        <w:rPr>
-          <w:b/>
-          <w:bCs/>
-          <w:sz w:val="24"/>
-          <w:szCs w:val="24"/>
-        </w:rPr>
-        <w:t>Get Method in “/object</w:t>
-      </w:r>
-      <w:proofErr w:type="gramStart"/>
-      <w:r>
-        <w:rPr>
-          <w:b/>
-          <w:bCs/>
-          <w:sz w:val="24"/>
-          <w:szCs w:val="24"/>
-        </w:rPr>
-        <w:t>/:</w:t>
-      </w:r>
-      <w:proofErr w:type="spellStart"/>
-      <w:r>
-        <w:rPr>
-          <w:b/>
-          <w:bCs/>
-          <w:sz w:val="24"/>
-          <w:szCs w:val="24"/>
-        </w:rPr>
-        <w:t>keyId</w:t>
-      </w:r>
-      <w:proofErr w:type="spellEnd"/>
-      <w:proofErr w:type="gramEnd"/>
-      <w:r>
-        <w:rPr>
-          <w:b/>
-          <w:bCs/>
-          <w:sz w:val="24"/>
-          <w:szCs w:val="24"/>
-        </w:rPr>
-        <w:t>”</w:t>
-      </w:r>
-    </w:p>
-    <w:p>
-      <w:pPr>
-        <w:rPr>
-          <w:b/>
-          <w:bCs/>
-          <w:sz w:val="24"/>
-          <w:szCs w:val="24"/>
-        </w:rPr>
-      </w:pPr>
-      <w:r>
-        <w:rPr>
-          <w:b/>
-          <w:bCs/>
-          <w:sz w:val="24"/>
-          <w:szCs w:val="24"/>
-        </w:rPr>
-        <w:lastRenderedPageBreak/>
-        <w:drawing>
-          <wp:inline distT="0" distB="0" distL="0" distR="0" wp14:anchorId="7F75C6C3" wp14:editId="290C5353">
-            <wp:extent cx="5943600" cy="2279015"/>
-            <wp:effectExtent l="0" t="0" r="0" b="6985"/>
-            <wp:docPr id="4" name="Picture 4"/>
             <wp:cNvGraphicFramePr>
               <a:graphicFrameLocks xmlns:a="http://schemas.openxmlformats.org/drawingml/2006/main" noChangeAspect="1"/>
             </wp:cNvGraphicFramePr>
@@ -645,7 +572,7 @@
                   <pic:spPr>
                     <a:xfrm>
                       <a:off x="0" y="0"/>
-                      <a:ext cx="5943600" cy="2279015"/>
+                      <a:ext cx="5943600" cy="3385820"/>
                     </a:xfrm>
                     <a:prstGeom prst="rect">
                       <a:avLst/>
@@ -696,6 +623,7 @@
         </w:rPr>
         <w:t>keyId</w:t>
       </w:r>
+      <w:proofErr w:type="spellEnd"/>
       <w:proofErr w:type="gramEnd"/>
       <w:r>
         <w:rPr>
@@ -704,45 +632,6 @@
           <w:sz w:val="24"/>
           <w:szCs w:val="24"/>
         </w:rPr>
-        <w:t>?timestamp</w:t>
-      </w:r>
-      <w:proofErr w:type="spellEnd"/>
-      <w:r>
-        <w:rPr>
-          <w:b/>
-          <w:bCs/>
-          <w:sz w:val="24"/>
-          <w:szCs w:val="24"/>
-        </w:rPr>
-        <w:t>=[</w:t>
-      </w:r>
-      <w:proofErr w:type="spellStart"/>
-      <w:r>
-        <w:rPr>
-          <w:b/>
-          <w:bCs/>
-          <w:sz w:val="24"/>
-          <w:szCs w:val="24"/>
-        </w:rPr>
-        <w:t>timeId</w:t>
-      </w:r>
-      <w:proofErr w:type="spellEnd"/>
-      <w:r>
-        <w:rPr>
-          <w:b/>
-          <w:bCs/>
-          <w:sz w:val="24"/>
-          <w:szCs w:val="24"/>
-        </w:rPr>
-        <w:t>]</w:t>
-      </w:r>
-      <w:r>
-        <w:rPr>
-          <w:b/>
-          <w:bCs/>
-          <w:sz w:val="24"/>
-          <w:szCs w:val="24"/>
-        </w:rPr>
         <w:t>”</w:t>
       </w:r>
     </w:p>
@@ -757,63 +646,17 @@
       </w:pPr>
       <w:r>
         <w:rPr>
-          <w:sz w:val="24"/>
-          <w:szCs w:val="24"/>
-        </w:rPr>
-        <w:t xml:space="preserve">“value2” is created in </w:t>
-      </w:r>
-      <w:r>
-        <w:rPr>
-          <w:rFonts w:ascii="Helvetica" w:hAnsi="Helvetica" w:cs="Helvetica"/>
-          <w:color w:val="FFFFFF"/>
-          <w:sz w:val="18"/>
-          <w:szCs w:val="18"/>
-          <w:shd w:val="clear" w:color="auto" w:fill="212121"/>
-        </w:rPr>
-        <w:t>166763906971</w:t>
-      </w:r>
-      <w:r>
-        <w:rPr>
-          <w:rFonts w:ascii="Helvetica" w:hAnsi="Helvetica" w:cs="Helvetica"/>
-          <w:color w:val="FFFFFF"/>
-          <w:sz w:val="18"/>
-          <w:szCs w:val="18"/>
-          <w:shd w:val="clear" w:color="auto" w:fill="212121"/>
-        </w:rPr>
-        <w:t>9</w:t>
-      </w:r>
-    </w:p>
-    <w:p>
-      <w:pPr>
-        <w:rPr>
-          <w:b/>
-          <w:bCs/>
-          <w:sz w:val="24"/>
-          <w:szCs w:val="24"/>
-        </w:rPr>
-      </w:pPr>
-    </w:p>
-    <w:p>
-      <w:pPr>
-        <w:rPr>
-          <w:b/>
-          <w:bCs/>
-          <w:sz w:val="24"/>
-          <w:szCs w:val="24"/>
-        </w:rPr>
-      </w:pPr>
-      <w:r>
-        <w:rPr>
-          <w:b/>
-          <w:bCs/>
-          <w:sz w:val="24"/>
-          <w:szCs w:val="24"/>
-        </w:rPr>
+          <w:b/>
+          <w:bCs/>
+          <w:sz w:val="24"/>
+          <w:szCs w:val="24"/>
+        </w:rPr>
+        <w:lastRenderedPageBreak/>
         <w:drawing>
-          <wp:inline distT="0" distB="0" distL="0" distR="0" wp14:anchorId="158D8B6E" wp14:editId="4BF8A935">
-            <wp:extent cx="5943600" cy="2220595"/>
-            <wp:effectExtent l="0" t="0" r="0" b="8255"/>
-            <wp:docPr id="5" name="Picture 5"/>
+          <wp:inline distT="0" distB="0" distL="0" distR="0" wp14:anchorId="7F75C6C3" wp14:editId="290C5353">
+            <wp:extent cx="5943600" cy="2279015"/>
+            <wp:effectExtent l="0" t="0" r="0" b="6985"/>
+            <wp:docPr id="4" name="Picture 4"/>
             <wp:cNvGraphicFramePr>
               <a:graphicFrameLocks xmlns:a="http://schemas.openxmlformats.org/drawingml/2006/main" noChangeAspect="1"/>
             </wp:cNvGraphicFramePr>
@@ -833,7 +676,7 @@
                   <pic:spPr>
                     <a:xfrm>
                       <a:off x="0" y="0"/>
-                      <a:ext cx="5943600" cy="2220595"/>
+                      <a:ext cx="5943600" cy="2279015"/>
                     </a:xfrm>
                     <a:prstGeom prst="rect">
                       <a:avLst/>
@@ -846,7 +689,6 @@
         </w:drawing>
       </w:r>
     </w:p>
-    <w:p/>
     <w:p>
       <w:pPr>
         <w:rPr>
@@ -863,12 +705,146 @@
           <w:sz w:val="24"/>
           <w:szCs w:val="24"/>
         </w:rPr>
-        <w:lastRenderedPageBreak/>
+        <w:t>Get Method in “/object</w:t>
+      </w:r>
+      <w:proofErr w:type="gramStart"/>
+      <w:r>
+        <w:rPr>
+          <w:b/>
+          <w:bCs/>
+          <w:sz w:val="24"/>
+          <w:szCs w:val="24"/>
+        </w:rPr>
+        <w:t>/:</w:t>
+      </w:r>
+      <w:proofErr w:type="spellStart"/>
+      <w:r>
+        <w:rPr>
+          <w:b/>
+          <w:bCs/>
+          <w:sz w:val="24"/>
+          <w:szCs w:val="24"/>
+        </w:rPr>
+        <w:t>keyId</w:t>
+      </w:r>
+      <w:proofErr w:type="gramEnd"/>
+      <w:r>
+        <w:rPr>
+          <w:b/>
+          <w:bCs/>
+          <w:sz w:val="24"/>
+          <w:szCs w:val="24"/>
+        </w:rPr>
+        <w:t>?timestamp</w:t>
+      </w:r>
+      <w:proofErr w:type="spellEnd"/>
+      <w:r>
+        <w:rPr>
+          <w:b/>
+          <w:bCs/>
+          <w:sz w:val="24"/>
+          <w:szCs w:val="24"/>
+        </w:rPr>
+        <w:t>=[</w:t>
+      </w:r>
+      <w:proofErr w:type="spellStart"/>
+      <w:r>
+        <w:rPr>
+          <w:b/>
+          <w:bCs/>
+          <w:sz w:val="24"/>
+          <w:szCs w:val="24"/>
+        </w:rPr>
+        <w:t>timeId</w:t>
+      </w:r>
+      <w:proofErr w:type="spellEnd"/>
+      <w:r>
+        <w:rPr>
+          <w:b/>
+          <w:bCs/>
+          <w:sz w:val="24"/>
+          <w:szCs w:val="24"/>
+        </w:rPr>
+        <w:t>]</w:t>
+      </w:r>
+      <w:r>
+        <w:rPr>
+          <w:b/>
+          <w:bCs/>
+          <w:sz w:val="24"/>
+          <w:szCs w:val="24"/>
+        </w:rPr>
+        <w:t>”</w:t>
+      </w:r>
+    </w:p>
+    <w:p>
+      <w:pPr>
+        <w:rPr>
+          <w:b/>
+          <w:bCs/>
+          <w:sz w:val="24"/>
+          <w:szCs w:val="24"/>
+        </w:rPr>
+      </w:pPr>
+      <w:r>
+        <w:rPr>
+          <w:sz w:val="24"/>
+          <w:szCs w:val="24"/>
+        </w:rPr>
+        <w:t xml:space="preserve">“value2” is created in </w:t>
+      </w:r>
+      <w:r>
+        <w:rPr>
+          <w:rFonts w:ascii="Helvetica" w:hAnsi="Helvetica" w:cs="Helvetica"/>
+          <w:color w:val="FFFFFF"/>
+          <w:sz w:val="18"/>
+          <w:szCs w:val="18"/>
+          <w:shd w:val="clear" w:color="auto" w:fill="212121"/>
+        </w:rPr>
+        <w:t>166763906971</w:t>
+      </w:r>
+      <w:r>
+        <w:rPr>
+          <w:rFonts w:ascii="Helvetica" w:hAnsi="Helvetica" w:cs="Helvetica"/>
+          <w:color w:val="FFFFFF"/>
+          <w:sz w:val="18"/>
+          <w:szCs w:val="18"/>
+          <w:shd w:val="clear" w:color="auto" w:fill="212121"/>
+        </w:rPr>
+        <w:t>9</w:t>
+      </w:r>
+    </w:p>
+    <w:p>
+      <w:pPr>
+        <w:rPr>
+          <w:b/>
+          <w:bCs/>
+          <w:sz w:val="24"/>
+          <w:szCs w:val="24"/>
+        </w:rPr>
+      </w:pPr>
+    </w:p>
+    <w:p>
+      <w:pPr>
+        <w:rPr>
+          <w:b/>
+          <w:bCs/>
+          <w:sz w:val="24"/>
+          <w:szCs w:val="24"/>
+        </w:rPr>
+      </w:pPr>
+      <w:r>
+        <w:rPr>
+          <w:b/>
+          <w:bCs/>
+          <w:sz w:val="24"/>
+          <w:szCs w:val="24"/>
+        </w:rPr>
         <w:drawing>
-          <wp:inline distT="0" distB="0" distL="0" distR="0" wp14:anchorId="1EAEED40" wp14:editId="00639B6F">
-            <wp:extent cx="5943600" cy="2313305"/>
-            <wp:effectExtent l="0" t="0" r="0" b="0"/>
-            <wp:docPr id="6" name="Picture 6"/>
+          <wp:inline distT="0" distB="0" distL="0" distR="0" wp14:anchorId="158D8B6E" wp14:editId="4BF8A935">
+            <wp:extent cx="5943600" cy="2220595"/>
+            <wp:effectExtent l="0" t="0" r="0" b="8255"/>
+            <wp:docPr id="5" name="Picture 5"/>
             <wp:cNvGraphicFramePr>
               <a:graphicFrameLocks xmlns:a="http://schemas.openxmlformats.org/drawingml/2006/main" noChangeAspect="1"/>
             </wp:cNvGraphicFramePr>
@@ -888,6 +864,61 @@
                   <pic:spPr>
                     <a:xfrm>
                       <a:off x="0" y="0"/>
+                      <a:ext cx="5943600" cy="2220595"/>
+                    </a:xfrm>
+                    <a:prstGeom prst="rect">
+                      <a:avLst/>
+                    </a:prstGeom>
+                  </pic:spPr>
+                </pic:pic>
+              </a:graphicData>
+            </a:graphic>
+          </wp:inline>
+        </w:drawing>
+      </w:r>
+    </w:p>
+    <w:p/>
+    <w:p>
+      <w:pPr>
+        <w:rPr>
+          <w:b/>
+          <w:bCs/>
+          <w:sz w:val="24"/>
+          <w:szCs w:val="24"/>
+        </w:rPr>
+      </w:pPr>
+      <w:r>
+        <w:rPr>
+          <w:b/>
+          <w:bCs/>
+          <w:sz w:val="24"/>
+          <w:szCs w:val="24"/>
+        </w:rPr>
+        <w:lastRenderedPageBreak/>
+        <w:drawing>
+          <wp:inline distT="0" distB="0" distL="0" distR="0" wp14:anchorId="1EAEED40" wp14:editId="00639B6F">
+            <wp:extent cx="5943600" cy="2313305"/>
+            <wp:effectExtent l="0" t="0" r="0" b="0"/>
+            <wp:docPr id="6" name="Picture 6"/>
+            <wp:cNvGraphicFramePr>
+              <a:graphicFrameLocks xmlns:a="http://schemas.openxmlformats.org/drawingml/2006/main" noChangeAspect="1"/>
+            </wp:cNvGraphicFramePr>
+            <a:graphic xmlns:a="http://schemas.openxmlformats.org/drawingml/2006/main">
+              <a:graphicData uri="http://schemas.openxmlformats.org/drawingml/2006/picture">
+                <pic:pic xmlns:pic="http://schemas.openxmlformats.org/drawingml/2006/picture">
+                  <pic:nvPicPr>
+                    <pic:cNvPr id="1" name=""/>
+                    <pic:cNvPicPr/>
+                  </pic:nvPicPr>
+                  <pic:blipFill>
+                    <a:blip r:embed="rId10"/>
+                    <a:stretch>
+                      <a:fillRect/>
+                    </a:stretch>
+                  </pic:blipFill>
+                  <pic:spPr>
+                    <a:xfrm>
+                      <a:off x="0" y="0"/>
                       <a:ext cx="5943600" cy="2313305"/>
                     </a:xfrm>
                     <a:prstGeom prst="rect">
@@ -952,7 +983,7 @@
                     <pic:cNvPicPr/>
                   </pic:nvPicPr>
                   <pic:blipFill>
-                    <a:blip r:embed="rId10"/>
+                    <a:blip r:embed="rId11"/>
                     <a:stretch>
                       <a:fillRect/>
                     </a:stretch>
@@ -1436,6 +1467,29 @@
     <w:semiHidden/>
     <w:unhideWhenUsed/>
   </w:style>
+  <w:style w:type="character" w:styleId="Hyperlink">
+    <w:name w:val="Hyperlink"/>
+    <w:basedOn w:val="DefaultParagraphFont"/>
+    <w:uiPriority w:val="99"/>
+    <w:unhideWhenUsed/>
+    <w:rsid w:val="000A36FC"/>
+    <w:rPr>
+      <w:color w:val="0563C1" w:themeColor="hyperlink"/>
+      <w:u w:val="single"/>
+    </w:rPr>
+  </w:style>
+  <w:style w:type="character" w:styleId="UnresolvedMention">
+    <w:name w:val="Unresolved Mention"/>
+    <w:basedOn w:val="DefaultParagraphFont"/>
+    <w:uiPriority w:val="99"/>
+    <w:semiHidden/>
+    <w:unhideWhenUsed/>
+    <w:rsid w:val="000A36FC"/>
+    <w:rPr>
+      <w:color w:val="605E5C"/>
+      <w:shd w:val="clear" w:color="auto" w:fill="E1DFDD"/>
+    </w:rPr>
+  </w:style>
 </w:styles>
 </file>
 

</xml_diff>